<commit_message>
Modify the applicable description of the version number in the document
</commit_message>
<xml_diff>
--- a/asset/logo/photo2pdf_operation_manual_cn.docx
+++ b/asset/logo/photo2pdf_operation_manual_cn.docx
@@ -190,6 +190,37 @@
           <w:lang w:val="en-US" w:eastAsia="zh-CN"/>
         </w:rPr>
         <w:t>(3) 系统类型： 64 位操作系统, 基于 x64 的处理器</w:t>
+      </w:r>
+    </w:p>
+    <w:p>
+      <w:pPr>
+        <w:spacing w:line="240" w:lineRule="auto"/>
+        <w:rPr>
+          <w:rFonts w:hint="default" w:ascii="等线" w:hAnsi="等线" w:eastAsia="等线" w:cs="等线"/>
+          <w:sz w:val="18"/>
+          <w:szCs w:val="18"/>
+          <w:lang w:val="en-US" w:eastAsia="zh-CN"/>
+        </w:rPr>
+      </w:pPr>
+      <w:r>
+        <w:rPr>
+          <w:rFonts w:hint="eastAsia" w:ascii="等线" w:hAnsi="等线" w:eastAsia="等线" w:cs="等线"/>
+          <w:sz w:val="18"/>
+          <w:szCs w:val="18"/>
+          <w:lang w:val="en-US" w:eastAsia="zh-CN"/>
+        </w:rPr>
+        <w:t>4. 本操作手册</w:t>
+      </w:r>
+      <w:bookmarkStart w:id="0" w:name="_GoBack"/>
+      <w:bookmarkEnd w:id="0"/>
+      <w:r>
+        <w:rPr>
+          <w:rFonts w:hint="eastAsia" w:ascii="等线" w:hAnsi="等线" w:eastAsia="等线" w:cs="等线"/>
+          <w:sz w:val="18"/>
+          <w:szCs w:val="18"/>
+          <w:lang w:val="en-US" w:eastAsia="zh-CN"/>
+        </w:rPr>
+        <w:t>同样适用于photo2pdf version ( 22.02, 23.01, 23.02)</w:t>
       </w:r>
     </w:p>
     <w:p>
@@ -4945,8 +4976,6 @@
           </wp:inline>
         </w:drawing>
       </w:r>
-      <w:bookmarkStart w:id="0" w:name="_GoBack"/>
-      <w:bookmarkEnd w:id="0"/>
     </w:p>
     <w:p>
       <w:pPr>

</xml_diff>

<commit_message>
Add support for .heif pictures, update manual doc to 23.01
</commit_message>
<xml_diff>
--- a/asset/logo/photo2pdf_operation_manual_cn.docx
+++ b/asset/logo/photo2pdf_operation_manual_cn.docx
@@ -209,18 +209,7 @@
           <w:szCs w:val="18"/>
           <w:lang w:val="en-US" w:eastAsia="zh-CN"/>
         </w:rPr>
-        <w:t>4. 本操作手册</w:t>
-      </w:r>
-      <w:bookmarkStart w:id="0" w:name="_GoBack"/>
-      <w:bookmarkEnd w:id="0"/>
-      <w:r>
-        <w:rPr>
-          <w:rFonts w:hint="eastAsia" w:ascii="等线" w:hAnsi="等线" w:eastAsia="等线" w:cs="等线"/>
-          <w:sz w:val="18"/>
-          <w:szCs w:val="18"/>
-          <w:lang w:val="en-US" w:eastAsia="zh-CN"/>
-        </w:rPr>
-        <w:t>同样适用于photo2pdf version ( 22.02, 23.01, 23.02)</w:t>
+        <w:t>4. 本操作手册同样适用于photo2pdf version ( 22.02, 23.01, 23.02)</w:t>
       </w:r>
     </w:p>
     <w:p>
@@ -852,7 +841,57 @@
           <w:szCs w:val="18"/>
           <w:lang w:val="en-US" w:eastAsia="zh-CN"/>
         </w:rPr>
-        <w:t>可将多种图片格式（jpg/jpeg/png/bmp/jfif/gif）转换为jpg/jpeg/png格式的新图片。</w:t>
+        <w:t>可将多种图片格式（</w:t>
+      </w:r>
+      <w:r>
+        <w:rPr>
+          <w:rFonts w:hint="eastAsia" w:ascii="等线" w:hAnsi="等线" w:eastAsia="等线" w:cs="等线"/>
+          <w:sz w:val="18"/>
+          <w:szCs w:val="18"/>
+          <w:highlight w:val="yellow"/>
+          <w:lang w:val="en-US" w:eastAsia="zh-CN"/>
+        </w:rPr>
+        <w:t>heic/heif</w:t>
+      </w:r>
+      <w:bookmarkStart w:id="0" w:name="_GoBack"/>
+      <w:bookmarkEnd w:id="0"/>
+      <w:r>
+        <w:rPr>
+          <w:rFonts w:hint="eastAsia" w:ascii="等线" w:hAnsi="等线" w:eastAsia="等线" w:cs="等线"/>
+          <w:sz w:val="18"/>
+          <w:szCs w:val="18"/>
+          <w:highlight w:val="yellow"/>
+          <w:lang w:val="en-US" w:eastAsia="zh-CN"/>
+        </w:rPr>
+        <w:t>/jpg/jpeg/png/bmp/jfif/gif</w:t>
+      </w:r>
+      <w:r>
+        <w:rPr>
+          <w:rFonts w:hint="eastAsia" w:ascii="等线" w:hAnsi="等线" w:eastAsia="等线" w:cs="等线"/>
+          <w:sz w:val="18"/>
+          <w:szCs w:val="18"/>
+          <w:lang w:val="en-US" w:eastAsia="zh-CN"/>
+        </w:rPr>
+        <w:t>）转换为</w:t>
+      </w:r>
+      <w:r>
+        <w:rPr>
+          <w:rFonts w:hint="eastAsia" w:ascii="等线" w:hAnsi="等线" w:eastAsia="等线" w:cs="等线"/>
+          <w:sz w:val="18"/>
+          <w:szCs w:val="18"/>
+          <w:highlight w:val="yellow"/>
+          <w:lang w:val="en-US" w:eastAsia="zh-CN"/>
+        </w:rPr>
+        <w:t>jpg/jpeg/png</w:t>
+      </w:r>
+      <w:r>
+        <w:rPr>
+          <w:rFonts w:hint="eastAsia" w:ascii="等线" w:hAnsi="等线" w:eastAsia="等线" w:cs="等线"/>
+          <w:sz w:val="18"/>
+          <w:szCs w:val="18"/>
+          <w:lang w:val="en-US" w:eastAsia="zh-CN"/>
+        </w:rPr>
+        <w:t>格式的新图片。</w:t>
       </w:r>
     </w:p>
     <w:p>

</xml_diff>